<commit_message>
Add password length validation (min 6 characters)
</commit_message>
<xml_diff>
--- a/ОТЧЕТ.docx
+++ b/ОТЧЕТ.docx
@@ -183,7 +183,6 @@
     </w:p>
     <w:p>
       <w:r>
-        <w:lastRenderedPageBreak/>
         <w:t xml:space="preserve">      3.1.3 Форма добавления в корзину</w:t>
       </w:r>
       <w:r>
@@ -336,11 +335,7 @@
     <w:p/>
     <w:p>
       <w:r>
-        <w:t xml:space="preserve">Разработка полнофункционального интернет-магазина требует комплексного подхода, включающего проектирование пользовательского интерфейса, создание серверной логики, организацию базы данных, обеспечение безопасности и масштабируемости системы. Современные технологии позволяют создавать высокопроизводительные и надёжные веб-приложения с использованием проверенных архитектурных паттернов и best practices индустрии. Процесс </w:t>
-      </w:r>
-      <w:r>
-        <w:lastRenderedPageBreak/>
-        <w:t>разработки веб-сайта включает проектирование интерфейса, программирование клиентской и серверной частей, работу с базами данных и развертывание на хостинге. В качестве серверной платформы широко применяется Node.js с фреймворком Express.js, а для хранения данных используются реляционные СУБД, такие как PostgreSQL.</w:t>
+        <w:t>Разработка полнофункционального интернет-магазина требует комплексного подхода, включающего проектирование пользовательского интерфейса, создание серверной логики, организацию базы данных, обеспечение безопасности и масштабируемости системы. Современные технологии позволяют создавать высокопроизводительные и надёжные веб-приложения с использованием проверенных архитектурных паттернов и best practices индустрии. Процесс разработки веб-сайта включает проектирование интерфейса, программирование клиентской и серверной частей, работу с базами данных и развертывание на хостинге. В качестве серверной платформы широко применяется Node.js с фреймворком Express.js, а для хранения данных используются реляционные СУБД, такие как PostgreSQL.</w:t>
       </w:r>
     </w:p>
     <w:p/>
@@ -559,7 +554,6 @@
     </w:p>
     <w:p>
       <w:r>
-        <w:lastRenderedPageBreak/>
         <w:t>- Адаптивный дизайн с корректным отображением на устройствах различных размеров;</w:t>
       </w:r>
     </w:p>
@@ -649,7 +643,6 @@
     </w:p>
     <w:p>
       <w:r>
-        <w:lastRenderedPageBreak/>
         <w:t>- Главная страница (index.html) – с информацией о компании, категориями и популярными товарами;</w:t>
       </w:r>
     </w:p>
@@ -763,7 +756,6 @@
     </w:p>
     <w:p>
       <w:r>
-        <w:lastRenderedPageBreak/>
         <w:t>- Карточки товаров: полупрозрачный фон rgba(30,41,59,0.95) с backdrop-filter;</w:t>
       </w:r>
     </w:p>
@@ -875,7 +867,6 @@
     </w:p>
     <w:p>
       <w:r>
-        <w:lastRenderedPageBreak/>
         <w:t>- main.js – главный скрипт с общими функциями;</w:t>
       </w:r>
     </w:p>
@@ -971,7 +962,6 @@
     <w:p/>
     <w:p>
       <w:r>
-        <w:lastRenderedPageBreak/>
         <w:t>```</w:t>
       </w:r>
     </w:p>
@@ -1047,11 +1037,7 @@
     <w:p/>
     <w:p>
       <w:r>
-        <w:t xml:space="preserve">**Детальная страница товара (product.html)** – отображает полную информацию о конкретном товаре: галерею изображений с миниатюрами для переключения, название товара, цену (с зачеркнутой старой ценой при скидке), подробное </w:t>
-      </w:r>
-      <w:r>
-        <w:lastRenderedPageBreak/>
-        <w:t>описание, технические характеристики в виде списка, информацию о гарантии, кнопки «Добавить в корзину» и «В избранное». Ниже расположен раздел отзывов покупателей с рейтингом в виде звёзд (1-5) и текстом отзыва, а также форма для добавления собственного отзыва (доступна авторизованным пользователям). Реализован лайтбокс для полноэкранного просмотра изображений. Страница изображена на рисунке 5.</w:t>
+        <w:t>**Детальная страница товара (product.html)** – отображает полную информацию о конкретном товаре: галерею изображений с миниатюрами для переключения, название товара, цену (с зачеркнутой старой ценой при скидке), подробное описание, технические характеристики в виде списка, информацию о гарантии, кнопки «Добавить в корзину» и «В избранное». Ниже расположен раздел отзывов покупателей с рейтингом в виде звёзд (1-5) и текстом отзыва, а также форма для добавления собственного отзыва (доступна авторизованным пользователям). Реализован лайтбокс для полноэкранного просмотра изображений. Страница изображена на рисунке 5.</w:t>
       </w:r>
     </w:p>
     <w:p/>
@@ -1121,7 +1107,6 @@
     </w:p>
     <w:p>
       <w:r>
-        <w:lastRenderedPageBreak/>
         <w:t>```</w:t>
       </w:r>
     </w:p>
@@ -1187,11 +1172,7 @@
     <w:p/>
     <w:p>
       <w:r>
-        <w:t xml:space="preserve">**Личный кабинет (profile.html)** – предоставляет доступ к информации о пользователе (имя, email, дата регистрации) и истории заказов. История заказов отображается в виде карточек с номером заказа, датой, статусом (в обработке, выполнен, отменён), списком товаров и общей суммой. Реализована возможность </w:t>
-      </w:r>
-      <w:r>
-        <w:lastRenderedPageBreak/>
-        <w:t>просмотра деталей каждого заказа. Страница личного кабинета изображена на рисунке 10.</w:t>
+        <w:t>**Личный кабинет (profile.html)** – предоставляет доступ к информации о пользователе (имя, email, дата регистрации) и истории заказов. История заказов отображается в виде карточек с номером заказа, датой, статусом (в обработке, выполнен, отменён), списком товаров и общей суммой. Реализована возможность просмотра деталей каждого заказа. Страница личного кабинета изображена на рисунке 10.</w:t>
       </w:r>
     </w:p>
     <w:p/>
@@ -1266,7 +1247,6 @@
     </w:p>
     <w:p>
       <w:r>
-        <w:lastRenderedPageBreak/>
         <w:t>*Центрированная форма на темном градиентном фоне с полями email и пароль, кнопка «Войти», ссылка «Нет аккаунта? Зарегистрироваться»*</w:t>
       </w:r>
     </w:p>
@@ -1339,7 +1319,6 @@
     <w:p/>
     <w:p>
       <w:r>
-        <w:lastRenderedPageBreak/>
         <w:t>**Для компьютера (ширина &gt; 1024px):**</w:t>
       </w:r>
     </w:p>
@@ -1603,7 +1582,6 @@
     </w:p>
     <w:p>
       <w:r>
-        <w:lastRenderedPageBreak/>
         <w:t>```</w:t>
       </w:r>
     </w:p>
@@ -1835,7 +1813,6 @@
         <w:rPr>
           <w:lang w:val="en-US"/>
         </w:rPr>
-        <w:lastRenderedPageBreak/>
         <w:t xml:space="preserve">        width: 100%;</w:t>
       </w:r>
     </w:p>
@@ -2144,7 +2121,6 @@
         <w:rPr>
           <w:lang w:val="en-US"/>
         </w:rPr>
-        <w:lastRenderedPageBreak/>
         <w:t xml:space="preserve">    .banner h1 {</w:t>
       </w:r>
     </w:p>
@@ -2358,7 +2334,6 @@
     <w:p/>
     <w:p>
       <w:r>
-        <w:lastRenderedPageBreak/>
         <w:t>---</w:t>
       </w:r>
     </w:p>
@@ -2938,7 +2913,6 @@
         <w:rPr>
           <w:lang w:val="en-US"/>
         </w:rPr>
-        <w:lastRenderedPageBreak/>
         <w:t xml:space="preserve">    </w:t>
       </w:r>
     </w:p>
@@ -3505,7 +3479,7 @@
     <w:qFormat/>
   </w:style>
   <w:style w:type="paragraph" w:styleId="Heading1">
-    <w:name w:val="Heading 1"/>
+    <w:name w:val="heading 1"/>
     <w:basedOn w:val="Normal"/>
     <w:next w:val="Normal"/>
     <w:link w:val="Heading1Char"/>
@@ -3526,7 +3500,7 @@
     </w:rPr>
   </w:style>
   <w:style w:type="paragraph" w:styleId="Heading2">
-    <w:name w:val="Heading 2"/>
+    <w:name w:val="heading 2"/>
     <w:basedOn w:val="Normal"/>
     <w:next w:val="Normal"/>
     <w:link w:val="Heading2Char"/>
@@ -3549,7 +3523,7 @@
     </w:rPr>
   </w:style>
   <w:style w:type="paragraph" w:styleId="Heading3">
-    <w:name w:val="Heading 3"/>
+    <w:name w:val="heading 3"/>
     <w:basedOn w:val="Normal"/>
     <w:next w:val="Normal"/>
     <w:link w:val="Heading3Char"/>
@@ -3572,7 +3546,7 @@
     </w:rPr>
   </w:style>
   <w:style w:type="paragraph" w:styleId="Heading4">
-    <w:name w:val="Heading 4"/>
+    <w:name w:val="heading 4"/>
     <w:basedOn w:val="Normal"/>
     <w:next w:val="Normal"/>
     <w:link w:val="Heading4Char"/>
@@ -3595,7 +3569,7 @@
     </w:rPr>
   </w:style>
   <w:style w:type="paragraph" w:styleId="Heading5">
-    <w:name w:val="Heading 5"/>
+    <w:name w:val="heading 5"/>
     <w:basedOn w:val="Normal"/>
     <w:next w:val="Normal"/>
     <w:link w:val="Heading5Char"/>
@@ -3616,7 +3590,7 @@
     </w:rPr>
   </w:style>
   <w:style w:type="paragraph" w:styleId="Heading6">
-    <w:name w:val="Heading 6"/>
+    <w:name w:val="heading 6"/>
     <w:basedOn w:val="Normal"/>
     <w:next w:val="Normal"/>
     <w:link w:val="Heading6Char"/>
@@ -3639,7 +3613,7 @@
     </w:rPr>
   </w:style>
   <w:style w:type="paragraph" w:styleId="Heading7">
-    <w:name w:val="Heading 7"/>
+    <w:name w:val="heading 7"/>
     <w:basedOn w:val="Normal"/>
     <w:next w:val="Normal"/>
     <w:link w:val="Heading7Char"/>
@@ -3660,7 +3634,7 @@
     </w:rPr>
   </w:style>
   <w:style w:type="paragraph" w:styleId="Heading8">
-    <w:name w:val="Heading 8"/>
+    <w:name w:val="heading 8"/>
     <w:basedOn w:val="Normal"/>
     <w:next w:val="Normal"/>
     <w:link w:val="Heading8Char"/>
@@ -3683,7 +3657,7 @@
     </w:rPr>
   </w:style>
   <w:style w:type="paragraph" w:styleId="Heading9">
-    <w:name w:val="Heading 9"/>
+    <w:name w:val="heading 9"/>
     <w:basedOn w:val="Normal"/>
     <w:next w:val="Normal"/>
     <w:link w:val="Heading9Char"/>
@@ -3710,7 +3684,7 @@
     <w:unhideWhenUsed/>
   </w:style>
   <w:style w:type="table" w:default="1" w:styleId="TableNormal">
-    <w:name w:val="Table Normal"/>
+    <w:name w:val="Normal Table"/>
     <w:uiPriority w:val="99"/>
     <w:semiHidden/>
     <w:unhideWhenUsed/>

</xml_diff>